<commit_message>
intrest rate for non members is 15%
</commit_message>
<xml_diff>
--- a/notes.docx
+++ b/notes.docx
@@ -45,7 +45,7 @@
         <w:pStyle w:val="Normal"/>
         <w:numPr>
           <w:ilvl w:val="0"/>
-          <w:numId w:val="2"/>
+          <w:numId w:val="1"/>
         </w:numPr>
         <w:bidi w:val="0"/>
         <w:jc w:val="left"/>
@@ -61,7 +61,7 @@
         <w:pStyle w:val="Normal"/>
         <w:numPr>
           <w:ilvl w:val="1"/>
-          <w:numId w:val="2"/>
+          <w:numId w:val="1"/>
         </w:numPr>
         <w:bidi w:val="0"/>
         <w:jc w:val="left"/>
@@ -88,7 +88,7 @@
         <w:pStyle w:val="Normal"/>
         <w:numPr>
           <w:ilvl w:val="0"/>
-          <w:numId w:val="2"/>
+          <w:numId w:val="1"/>
         </w:numPr>
         <w:bidi w:val="0"/>
         <w:jc w:val="left"/>
@@ -104,7 +104,7 @@
         <w:pStyle w:val="Normal"/>
         <w:numPr>
           <w:ilvl w:val="1"/>
-          <w:numId w:val="2"/>
+          <w:numId w:val="1"/>
         </w:numPr>
         <w:bidi w:val="0"/>
         <w:jc w:val="left"/>
@@ -120,7 +120,7 @@
         <w:pStyle w:val="Normal"/>
         <w:numPr>
           <w:ilvl w:val="0"/>
-          <w:numId w:val="2"/>
+          <w:numId w:val="1"/>
         </w:numPr>
         <w:bidi w:val="0"/>
         <w:jc w:val="left"/>
@@ -136,7 +136,7 @@
         <w:pStyle w:val="Normal"/>
         <w:numPr>
           <w:ilvl w:val="1"/>
-          <w:numId w:val="2"/>
+          <w:numId w:val="1"/>
         </w:numPr>
         <w:bidi w:val="0"/>
         <w:jc w:val="left"/>
@@ -152,7 +152,7 @@
         <w:pStyle w:val="Normal"/>
         <w:numPr>
           <w:ilvl w:val="2"/>
-          <w:numId w:val="2"/>
+          <w:numId w:val="1"/>
         </w:numPr>
         <w:bidi w:val="0"/>
         <w:jc w:val="left"/>
@@ -168,7 +168,7 @@
         <w:pStyle w:val="Normal"/>
         <w:numPr>
           <w:ilvl w:val="1"/>
-          <w:numId w:val="2"/>
+          <w:numId w:val="1"/>
         </w:numPr>
         <w:bidi w:val="0"/>
         <w:jc w:val="left"/>
@@ -184,7 +184,7 @@
         <w:pStyle w:val="Normal"/>
         <w:numPr>
           <w:ilvl w:val="2"/>
-          <w:numId w:val="2"/>
+          <w:numId w:val="1"/>
         </w:numPr>
         <w:bidi w:val="0"/>
         <w:jc w:val="left"/>
@@ -200,7 +200,7 @@
         <w:pStyle w:val="Normal"/>
         <w:numPr>
           <w:ilvl w:val="1"/>
-          <w:numId w:val="2"/>
+          <w:numId w:val="1"/>
         </w:numPr>
         <w:bidi w:val="0"/>
         <w:jc w:val="left"/>
@@ -216,7 +216,7 @@
         <w:pStyle w:val="Normal"/>
         <w:numPr>
           <w:ilvl w:val="2"/>
-          <w:numId w:val="2"/>
+          <w:numId w:val="1"/>
         </w:numPr>
         <w:bidi w:val="0"/>
         <w:jc w:val="left"/>
@@ -232,7 +232,7 @@
         <w:pStyle w:val="Normal"/>
         <w:numPr>
           <w:ilvl w:val="1"/>
-          <w:numId w:val="2"/>
+          <w:numId w:val="1"/>
         </w:numPr>
         <w:bidi w:val="0"/>
         <w:jc w:val="left"/>
@@ -248,7 +248,7 @@
         <w:pStyle w:val="Normal"/>
         <w:numPr>
           <w:ilvl w:val="2"/>
-          <w:numId w:val="2"/>
+          <w:numId w:val="1"/>
         </w:numPr>
         <w:bidi w:val="0"/>
         <w:jc w:val="left"/>
@@ -264,7 +264,7 @@
         <w:pStyle w:val="Normal"/>
         <w:numPr>
           <w:ilvl w:val="1"/>
-          <w:numId w:val="2"/>
+          <w:numId w:val="1"/>
         </w:numPr>
         <w:bidi w:val="0"/>
         <w:jc w:val="left"/>
@@ -280,7 +280,7 @@
         <w:pStyle w:val="Normal"/>
         <w:numPr>
           <w:ilvl w:val="2"/>
-          <w:numId w:val="2"/>
+          <w:numId w:val="1"/>
         </w:numPr>
         <w:bidi w:val="0"/>
         <w:jc w:val="left"/>
@@ -296,7 +296,7 @@
         <w:pStyle w:val="Normal"/>
         <w:numPr>
           <w:ilvl w:val="1"/>
-          <w:numId w:val="2"/>
+          <w:numId w:val="1"/>
         </w:numPr>
         <w:bidi w:val="0"/>
         <w:jc w:val="left"/>
@@ -311,7 +311,7 @@
         <w:pStyle w:val="Normal"/>
         <w:numPr>
           <w:ilvl w:val="0"/>
-          <w:numId w:val="2"/>
+          <w:numId w:val="1"/>
         </w:numPr>
         <w:bidi w:val="0"/>
         <w:jc w:val="left"/>
@@ -414,7 +414,7 @@
         <w:pStyle w:val="Normal"/>
         <w:numPr>
           <w:ilvl w:val="0"/>
-          <w:numId w:val="3"/>
+          <w:numId w:val="2"/>
         </w:numPr>
         <w:bidi w:val="0"/>
         <w:jc w:val="left"/>
@@ -430,7 +430,7 @@
         <w:pStyle w:val="Normal"/>
         <w:numPr>
           <w:ilvl w:val="1"/>
-          <w:numId w:val="3"/>
+          <w:numId w:val="2"/>
         </w:numPr>
         <w:bidi w:val="0"/>
         <w:jc w:val="left"/>
@@ -446,7 +446,7 @@
         <w:pStyle w:val="Normal"/>
         <w:numPr>
           <w:ilvl w:val="1"/>
-          <w:numId w:val="3"/>
+          <w:numId w:val="2"/>
         </w:numPr>
         <w:bidi w:val="0"/>
         <w:jc w:val="left"/>
@@ -462,7 +462,7 @@
         <w:pStyle w:val="Normal"/>
         <w:numPr>
           <w:ilvl w:val="1"/>
-          <w:numId w:val="3"/>
+          <w:numId w:val="2"/>
         </w:numPr>
         <w:bidi w:val="0"/>
         <w:jc w:val="left"/>
@@ -478,7 +478,7 @@
         <w:pStyle w:val="Normal"/>
         <w:numPr>
           <w:ilvl w:val="0"/>
-          <w:numId w:val="3"/>
+          <w:numId w:val="2"/>
         </w:numPr>
         <w:bidi w:val="0"/>
         <w:jc w:val="left"/>
@@ -498,7 +498,7 @@
         <w:pStyle w:val="Normal"/>
         <w:numPr>
           <w:ilvl w:val="1"/>
-          <w:numId w:val="3"/>
+          <w:numId w:val="2"/>
         </w:numPr>
         <w:bidi w:val="0"/>
         <w:jc w:val="left"/>
@@ -514,7 +514,7 @@
         <w:pStyle w:val="Normal"/>
         <w:numPr>
           <w:ilvl w:val="1"/>
-          <w:numId w:val="3"/>
+          <w:numId w:val="2"/>
         </w:numPr>
         <w:bidi w:val="0"/>
         <w:jc w:val="left"/>
@@ -530,7 +530,7 @@
         <w:pStyle w:val="Normal"/>
         <w:numPr>
           <w:ilvl w:val="1"/>
-          <w:numId w:val="3"/>
+          <w:numId w:val="2"/>
         </w:numPr>
         <w:bidi w:val="0"/>
         <w:jc w:val="left"/>
@@ -550,7 +550,7 @@
         <w:pStyle w:val="Normal"/>
         <w:numPr>
           <w:ilvl w:val="1"/>
-          <w:numId w:val="3"/>
+          <w:numId w:val="2"/>
         </w:numPr>
         <w:bidi w:val="0"/>
         <w:jc w:val="left"/>
@@ -566,7 +566,7 @@
         <w:pStyle w:val="Normal"/>
         <w:numPr>
           <w:ilvl w:val="0"/>
-          <w:numId w:val="3"/>
+          <w:numId w:val="2"/>
         </w:numPr>
         <w:bidi w:val="0"/>
         <w:jc w:val="left"/>
@@ -582,7 +582,7 @@
         <w:pStyle w:val="Normal"/>
         <w:numPr>
           <w:ilvl w:val="1"/>
-          <w:numId w:val="3"/>
+          <w:numId w:val="2"/>
         </w:numPr>
         <w:bidi w:val="0"/>
         <w:jc w:val="left"/>
@@ -598,7 +598,7 @@
         <w:pStyle w:val="Normal"/>
         <w:numPr>
           <w:ilvl w:val="1"/>
-          <w:numId w:val="3"/>
+          <w:numId w:val="2"/>
         </w:numPr>
         <w:bidi w:val="0"/>
         <w:jc w:val="left"/>
@@ -614,7 +614,7 @@
         <w:pStyle w:val="Normal"/>
         <w:numPr>
           <w:ilvl w:val="1"/>
-          <w:numId w:val="3"/>
+          <w:numId w:val="2"/>
         </w:numPr>
         <w:bidi w:val="0"/>
         <w:jc w:val="left"/>
@@ -630,7 +630,7 @@
         <w:pStyle w:val="Normal"/>
         <w:numPr>
           <w:ilvl w:val="0"/>
-          <w:numId w:val="3"/>
+          <w:numId w:val="2"/>
         </w:numPr>
         <w:bidi w:val="0"/>
         <w:jc w:val="left"/>
@@ -646,7 +646,7 @@
         <w:pStyle w:val="Normal"/>
         <w:numPr>
           <w:ilvl w:val="1"/>
-          <w:numId w:val="3"/>
+          <w:numId w:val="2"/>
         </w:numPr>
         <w:bidi w:val="0"/>
         <w:jc w:val="left"/>
@@ -662,7 +662,7 @@
         <w:pStyle w:val="Normal"/>
         <w:numPr>
           <w:ilvl w:val="1"/>
-          <w:numId w:val="3"/>
+          <w:numId w:val="2"/>
         </w:numPr>
         <w:bidi w:val="0"/>
         <w:jc w:val="left"/>
@@ -678,7 +678,7 @@
         <w:pStyle w:val="Normal"/>
         <w:numPr>
           <w:ilvl w:val="0"/>
-          <w:numId w:val="3"/>
+          <w:numId w:val="2"/>
         </w:numPr>
         <w:bidi w:val="0"/>
         <w:jc w:val="left"/>
@@ -694,7 +694,7 @@
         <w:pStyle w:val="Normal"/>
         <w:numPr>
           <w:ilvl w:val="1"/>
-          <w:numId w:val="3"/>
+          <w:numId w:val="2"/>
         </w:numPr>
         <w:bidi w:val="0"/>
         <w:jc w:val="left"/>
@@ -710,7 +710,7 @@
         <w:pStyle w:val="Normal"/>
         <w:numPr>
           <w:ilvl w:val="1"/>
-          <w:numId w:val="3"/>
+          <w:numId w:val="2"/>
         </w:numPr>
         <w:bidi w:val="0"/>
         <w:jc w:val="left"/>
@@ -726,7 +726,7 @@
         <w:pStyle w:val="Normal"/>
         <w:numPr>
           <w:ilvl w:val="1"/>
-          <w:numId w:val="3"/>
+          <w:numId w:val="2"/>
         </w:numPr>
         <w:bidi w:val="0"/>
         <w:jc w:val="left"/>
@@ -742,7 +742,7 @@
         <w:pStyle w:val="Normal"/>
         <w:numPr>
           <w:ilvl w:val="1"/>
-          <w:numId w:val="3"/>
+          <w:numId w:val="2"/>
         </w:numPr>
         <w:bidi w:val="0"/>
         <w:jc w:val="left"/>
@@ -758,7 +758,7 @@
         <w:pStyle w:val="Normal"/>
         <w:numPr>
           <w:ilvl w:val="0"/>
-          <w:numId w:val="3"/>
+          <w:numId w:val="2"/>
         </w:numPr>
         <w:bidi w:val="0"/>
         <w:jc w:val="left"/>
@@ -784,7 +784,7 @@
       </w:tblPr>
       <w:tblGrid>
         <w:gridCol w:w="3240"/>
-        <w:gridCol w:w="6398"/>
+        <w:gridCol w:w="6397"/>
       </w:tblGrid>
       <w:tr>
         <w:trPr/>
@@ -799,6 +799,7 @@
           <w:p>
             <w:pPr>
               <w:pStyle w:val="TableContents"/>
+              <w:widowControl w:val="false"/>
               <w:bidi w:val="0"/>
               <w:jc w:val="left"/>
               <w:rPr/>
@@ -811,7 +812,7 @@
         </w:tc>
         <w:tc>
           <w:tcPr>
-            <w:tcW w:w="6398" w:type="dxa"/>
+            <w:tcW w:w="6397" w:type="dxa"/>
             <w:tcBorders>
               <w:top w:val="single" w:sz="4" w:space="0" w:color="000000"/>
               <w:left w:val="single" w:sz="4" w:space="0" w:color="000000"/>
@@ -821,6 +822,7 @@
           <w:p>
             <w:pPr>
               <w:pStyle w:val="TableContents"/>
+              <w:widowControl w:val="false"/>
               <w:bidi w:val="0"/>
               <w:jc w:val="left"/>
               <w:rPr/>
@@ -844,6 +846,7 @@
           <w:p>
             <w:pPr>
               <w:pStyle w:val="TableContents"/>
+              <w:widowControl w:val="false"/>
               <w:bidi w:val="0"/>
               <w:jc w:val="left"/>
               <w:rPr/>
@@ -856,7 +859,7 @@
         </w:tc>
         <w:tc>
           <w:tcPr>
-            <w:tcW w:w="6398" w:type="dxa"/>
+            <w:tcW w:w="6397" w:type="dxa"/>
             <w:tcBorders>
               <w:left w:val="single" w:sz="4" w:space="0" w:color="000000"/>
               <w:right w:val="single" w:sz="4" w:space="0" w:color="000000"/>
@@ -865,6 +868,7 @@
           <w:p>
             <w:pPr>
               <w:pStyle w:val="TableContents"/>
+              <w:widowControl w:val="false"/>
               <w:bidi w:val="0"/>
               <w:jc w:val="left"/>
               <w:rPr/>
@@ -889,6 +893,7 @@
           <w:p>
             <w:pPr>
               <w:pStyle w:val="TableContents"/>
+              <w:widowControl w:val="false"/>
               <w:bidi w:val="0"/>
               <w:jc w:val="left"/>
               <w:rPr/>
@@ -901,7 +906,7 @@
         </w:tc>
         <w:tc>
           <w:tcPr>
-            <w:tcW w:w="6398" w:type="dxa"/>
+            <w:tcW w:w="6397" w:type="dxa"/>
             <w:tcBorders>
               <w:left w:val="single" w:sz="4" w:space="0" w:color="000000"/>
               <w:bottom w:val="single" w:sz="4" w:space="0" w:color="000000"/>
@@ -911,6 +916,7 @@
           <w:p>
             <w:pPr>
               <w:pStyle w:val="TableContents"/>
+              <w:widowControl w:val="false"/>
               <w:bidi w:val="0"/>
               <w:jc w:val="left"/>
               <w:rPr/>
@@ -928,7 +934,7 @@
         <w:pStyle w:val="Normal"/>
         <w:numPr>
           <w:ilvl w:val="0"/>
-          <w:numId w:val="3"/>
+          <w:numId w:val="2"/>
         </w:numPr>
         <w:bidi w:val="0"/>
         <w:jc w:val="left"/>
@@ -943,7 +949,7 @@
         <w:pStyle w:val="Normal"/>
         <w:numPr>
           <w:ilvl w:val="0"/>
-          <w:numId w:val="3"/>
+          <w:numId w:val="2"/>
         </w:numPr>
         <w:bidi w:val="0"/>
         <w:jc w:val="left"/>
@@ -959,7 +965,7 @@
         <w:pStyle w:val="Normal"/>
         <w:numPr>
           <w:ilvl w:val="1"/>
-          <w:numId w:val="3"/>
+          <w:numId w:val="2"/>
         </w:numPr>
         <w:bidi w:val="0"/>
         <w:jc w:val="left"/>
@@ -975,7 +981,7 @@
         <w:pStyle w:val="Normal"/>
         <w:numPr>
           <w:ilvl w:val="2"/>
-          <w:numId w:val="3"/>
+          <w:numId w:val="2"/>
         </w:numPr>
         <w:bidi w:val="0"/>
         <w:jc w:val="left"/>
@@ -991,7 +997,7 @@
         <w:pStyle w:val="Normal"/>
         <w:numPr>
           <w:ilvl w:val="2"/>
-          <w:numId w:val="3"/>
+          <w:numId w:val="2"/>
         </w:numPr>
         <w:bidi w:val="0"/>
         <w:jc w:val="left"/>
@@ -1007,7 +1013,7 @@
         <w:pStyle w:val="Normal"/>
         <w:numPr>
           <w:ilvl w:val="2"/>
-          <w:numId w:val="3"/>
+          <w:numId w:val="2"/>
         </w:numPr>
         <w:bidi w:val="0"/>
         <w:jc w:val="left"/>
@@ -1023,7 +1029,7 @@
         <w:pStyle w:val="Normal"/>
         <w:numPr>
           <w:ilvl w:val="2"/>
-          <w:numId w:val="3"/>
+          <w:numId w:val="2"/>
         </w:numPr>
         <w:bidi w:val="0"/>
         <w:jc w:val="left"/>
@@ -1039,7 +1045,7 @@
         <w:pStyle w:val="Normal"/>
         <w:numPr>
           <w:ilvl w:val="2"/>
-          <w:numId w:val="3"/>
+          <w:numId w:val="2"/>
         </w:numPr>
         <w:bidi w:val="0"/>
         <w:jc w:val="left"/>
@@ -1055,7 +1061,7 @@
         <w:pStyle w:val="Normal"/>
         <w:numPr>
           <w:ilvl w:val="2"/>
-          <w:numId w:val="3"/>
+          <w:numId w:val="2"/>
         </w:numPr>
         <w:bidi w:val="0"/>
         <w:jc w:val="left"/>
@@ -1071,7 +1077,7 @@
         <w:pStyle w:val="Normal"/>
         <w:numPr>
           <w:ilvl w:val="1"/>
-          <w:numId w:val="3"/>
+          <w:numId w:val="2"/>
         </w:numPr>
         <w:bidi w:val="0"/>
         <w:jc w:val="left"/>
@@ -1087,7 +1093,7 @@
         <w:pStyle w:val="Normal"/>
         <w:numPr>
           <w:ilvl w:val="2"/>
-          <w:numId w:val="3"/>
+          <w:numId w:val="2"/>
         </w:numPr>
         <w:bidi w:val="0"/>
         <w:jc w:val="left"/>
@@ -1103,7 +1109,7 @@
         <w:pStyle w:val="Normal"/>
         <w:numPr>
           <w:ilvl w:val="2"/>
-          <w:numId w:val="3"/>
+          <w:numId w:val="2"/>
         </w:numPr>
         <w:bidi w:val="0"/>
         <w:jc w:val="left"/>
@@ -1119,7 +1125,7 @@
         <w:pStyle w:val="Normal"/>
         <w:numPr>
           <w:ilvl w:val="2"/>
-          <w:numId w:val="3"/>
+          <w:numId w:val="2"/>
         </w:numPr>
         <w:bidi w:val="0"/>
         <w:jc w:val="left"/>
@@ -1135,7 +1141,7 @@
         <w:pStyle w:val="Normal"/>
         <w:numPr>
           <w:ilvl w:val="2"/>
-          <w:numId w:val="3"/>
+          <w:numId w:val="2"/>
         </w:numPr>
         <w:bidi w:val="0"/>
         <w:jc w:val="left"/>
@@ -1151,7 +1157,7 @@
         <w:pStyle w:val="Normal"/>
         <w:numPr>
           <w:ilvl w:val="2"/>
-          <w:numId w:val="3"/>
+          <w:numId w:val="2"/>
         </w:numPr>
         <w:bidi w:val="0"/>
         <w:jc w:val="left"/>
@@ -1167,7 +1173,7 @@
         <w:pStyle w:val="Normal"/>
         <w:numPr>
           <w:ilvl w:val="2"/>
-          <w:numId w:val="3"/>
+          <w:numId w:val="2"/>
         </w:numPr>
         <w:bidi w:val="0"/>
         <w:jc w:val="left"/>
@@ -1183,23 +1189,31 @@
         <w:pStyle w:val="Normal"/>
         <w:numPr>
           <w:ilvl w:val="2"/>
-          <w:numId w:val="3"/>
-        </w:numPr>
-        <w:bidi w:val="0"/>
-        <w:jc w:val="left"/>
-        <w:rPr/>
-      </w:pPr>
-      <w:r>
-        <w:rPr/>
-        <w:t>interest rate(10%)</w:t>
-      </w:r>
-    </w:p>
-    <w:p>
-      <w:pPr>
-        <w:pStyle w:val="Normal"/>
-        <w:numPr>
-          <w:ilvl w:val="1"/>
-          <w:numId w:val="3"/>
+          <w:numId w:val="2"/>
+        </w:numPr>
+        <w:bidi w:val="0"/>
+        <w:jc w:val="left"/>
+        <w:rPr/>
+      </w:pPr>
+      <w:r>
+        <w:rPr/>
+        <w:t>interest rate(1</w:t>
+      </w:r>
+      <w:r>
+        <w:rPr/>
+        <w:t>5</w:t>
+      </w:r>
+      <w:r>
+        <w:rPr/>
+        <w:t>%)</w:t>
+      </w:r>
+    </w:p>
+    <w:p>
+      <w:pPr>
+        <w:pStyle w:val="Normal"/>
+        <w:numPr>
+          <w:ilvl w:val="1"/>
+          <w:numId w:val="2"/>
         </w:numPr>
         <w:bidi w:val="0"/>
         <w:jc w:val="left"/>
@@ -1215,7 +1229,7 @@
         <w:pStyle w:val="Normal"/>
         <w:numPr>
           <w:ilvl w:val="2"/>
-          <w:numId w:val="3"/>
+          <w:numId w:val="2"/>
         </w:numPr>
         <w:bidi w:val="0"/>
         <w:jc w:val="left"/>
@@ -1231,7 +1245,7 @@
         <w:pStyle w:val="Normal"/>
         <w:numPr>
           <w:ilvl w:val="2"/>
-          <w:numId w:val="3"/>
+          <w:numId w:val="2"/>
         </w:numPr>
         <w:bidi w:val="0"/>
         <w:jc w:val="left"/>
@@ -1247,7 +1261,7 @@
         <w:pStyle w:val="Normal"/>
         <w:numPr>
           <w:ilvl w:val="2"/>
-          <w:numId w:val="3"/>
+          <w:numId w:val="2"/>
         </w:numPr>
         <w:bidi w:val="0"/>
         <w:jc w:val="left"/>
@@ -1263,7 +1277,7 @@
         <w:pStyle w:val="Normal"/>
         <w:numPr>
           <w:ilvl w:val="2"/>
-          <w:numId w:val="3"/>
+          <w:numId w:val="2"/>
         </w:numPr>
         <w:bidi w:val="0"/>
         <w:jc w:val="left"/>
@@ -1279,7 +1293,7 @@
         <w:pStyle w:val="Normal"/>
         <w:numPr>
           <w:ilvl w:val="2"/>
-          <w:numId w:val="3"/>
+          <w:numId w:val="2"/>
         </w:numPr>
         <w:bidi w:val="0"/>
         <w:jc w:val="left"/>
@@ -1295,7 +1309,7 @@
         <w:pStyle w:val="Normal"/>
         <w:numPr>
           <w:ilvl w:val="2"/>
-          <w:numId w:val="3"/>
+          <w:numId w:val="2"/>
         </w:numPr>
         <w:bidi w:val="0"/>
         <w:jc w:val="left"/>
@@ -1366,8 +1380,8 @@
       </w:tblPr>
       <w:tblGrid>
         <w:gridCol w:w="3212"/>
-        <w:gridCol w:w="2788"/>
-        <w:gridCol w:w="3638"/>
+        <w:gridCol w:w="2787"/>
+        <w:gridCol w:w="3639"/>
       </w:tblGrid>
       <w:tr>
         <w:trPr/>
@@ -1382,6 +1396,7 @@
           <w:p>
             <w:pPr>
               <w:pStyle w:val="TableContents"/>
+              <w:widowControl w:val="false"/>
               <w:bidi w:val="0"/>
               <w:jc w:val="left"/>
               <w:rPr>
@@ -1400,7 +1415,7 @@
         </w:tc>
         <w:tc>
           <w:tcPr>
-            <w:tcW w:w="2788" w:type="dxa"/>
+            <w:tcW w:w="2787" w:type="dxa"/>
             <w:tcBorders>
               <w:top w:val="single" w:sz="4" w:space="0" w:color="000000"/>
               <w:left w:val="single" w:sz="4" w:space="0" w:color="000000"/>
@@ -1409,6 +1424,7 @@
           <w:p>
             <w:pPr>
               <w:pStyle w:val="TableContents"/>
+              <w:widowControl w:val="false"/>
               <w:bidi w:val="0"/>
               <w:jc w:val="left"/>
               <w:rPr>
@@ -1427,7 +1443,7 @@
         </w:tc>
         <w:tc>
           <w:tcPr>
-            <w:tcW w:w="3638" w:type="dxa"/>
+            <w:tcW w:w="3639" w:type="dxa"/>
             <w:tcBorders>
               <w:top w:val="single" w:sz="4" w:space="0" w:color="000000"/>
               <w:left w:val="single" w:sz="4" w:space="0" w:color="000000"/>
@@ -1437,6 +1453,7 @@
           <w:p>
             <w:pPr>
               <w:pStyle w:val="TableContents"/>
+              <w:widowControl w:val="false"/>
               <w:bidi w:val="0"/>
               <w:jc w:val="left"/>
               <w:rPr>
@@ -1466,6 +1483,7 @@
           <w:p>
             <w:pPr>
               <w:pStyle w:val="TableContents"/>
+              <w:widowControl w:val="false"/>
               <w:bidi w:val="0"/>
               <w:jc w:val="left"/>
               <w:rPr/>
@@ -1478,14 +1496,15 @@
         </w:tc>
         <w:tc>
           <w:tcPr>
-            <w:tcW w:w="2788" w:type="dxa"/>
-            <w:tcBorders>
-              <w:left w:val="single" w:sz="4" w:space="0" w:color="000000"/>
-            </w:tcBorders>
-          </w:tcPr>
-          <w:p>
-            <w:pPr>
-              <w:pStyle w:val="TableContents"/>
+            <w:tcW w:w="2787" w:type="dxa"/>
+            <w:tcBorders>
+              <w:left w:val="single" w:sz="4" w:space="0" w:color="000000"/>
+            </w:tcBorders>
+          </w:tcPr>
+          <w:p>
+            <w:pPr>
+              <w:pStyle w:val="TableContents"/>
+              <w:widowControl w:val="false"/>
               <w:bidi w:val="0"/>
               <w:jc w:val="left"/>
               <w:rPr/>
@@ -1498,7 +1517,7 @@
         </w:tc>
         <w:tc>
           <w:tcPr>
-            <w:tcW w:w="3638" w:type="dxa"/>
+            <w:tcW w:w="3639" w:type="dxa"/>
             <w:tcBorders>
               <w:left w:val="single" w:sz="4" w:space="0" w:color="000000"/>
               <w:right w:val="single" w:sz="4" w:space="0" w:color="000000"/>
@@ -1507,6 +1526,7 @@
           <w:p>
             <w:pPr>
               <w:pStyle w:val="TableContents"/>
+              <w:widowControl w:val="false"/>
               <w:bidi w:val="0"/>
               <w:jc w:val="left"/>
               <w:rPr/>
@@ -1530,6 +1550,7 @@
           <w:p>
             <w:pPr>
               <w:pStyle w:val="TableContents"/>
+              <w:widowControl w:val="false"/>
               <w:bidi w:val="0"/>
               <w:jc w:val="left"/>
               <w:rPr/>
@@ -1542,14 +1563,15 @@
         </w:tc>
         <w:tc>
           <w:tcPr>
-            <w:tcW w:w="2788" w:type="dxa"/>
-            <w:tcBorders>
-              <w:left w:val="single" w:sz="4" w:space="0" w:color="000000"/>
-            </w:tcBorders>
-          </w:tcPr>
-          <w:p>
-            <w:pPr>
-              <w:pStyle w:val="TableContents"/>
+            <w:tcW w:w="2787" w:type="dxa"/>
+            <w:tcBorders>
+              <w:left w:val="single" w:sz="4" w:space="0" w:color="000000"/>
+            </w:tcBorders>
+          </w:tcPr>
+          <w:p>
+            <w:pPr>
+              <w:pStyle w:val="TableContents"/>
+              <w:widowControl w:val="false"/>
               <w:bidi w:val="0"/>
               <w:jc w:val="left"/>
               <w:rPr/>
@@ -1562,7 +1584,7 @@
         </w:tc>
         <w:tc>
           <w:tcPr>
-            <w:tcW w:w="3638" w:type="dxa"/>
+            <w:tcW w:w="3639" w:type="dxa"/>
             <w:tcBorders>
               <w:left w:val="single" w:sz="4" w:space="0" w:color="000000"/>
               <w:right w:val="single" w:sz="4" w:space="0" w:color="000000"/>
@@ -1571,6 +1593,7 @@
           <w:p>
             <w:pPr>
               <w:pStyle w:val="TableContents"/>
+              <w:widowControl w:val="false"/>
               <w:bidi w:val="0"/>
               <w:jc w:val="left"/>
               <w:rPr/>
@@ -1593,6 +1616,7 @@
           <w:p>
             <w:pPr>
               <w:pStyle w:val="TableContents"/>
+              <w:widowControl w:val="false"/>
               <w:bidi w:val="0"/>
               <w:jc w:val="left"/>
               <w:rPr/>
@@ -1605,14 +1629,15 @@
         </w:tc>
         <w:tc>
           <w:tcPr>
-            <w:tcW w:w="2788" w:type="dxa"/>
-            <w:tcBorders>
-              <w:left w:val="single" w:sz="4" w:space="0" w:color="000000"/>
-            </w:tcBorders>
-          </w:tcPr>
-          <w:p>
-            <w:pPr>
-              <w:pStyle w:val="TableContents"/>
+            <w:tcW w:w="2787" w:type="dxa"/>
+            <w:tcBorders>
+              <w:left w:val="single" w:sz="4" w:space="0" w:color="000000"/>
+            </w:tcBorders>
+          </w:tcPr>
+          <w:p>
+            <w:pPr>
+              <w:pStyle w:val="TableContents"/>
+              <w:widowControl w:val="false"/>
               <w:bidi w:val="0"/>
               <w:jc w:val="left"/>
               <w:rPr/>
@@ -1625,7 +1650,7 @@
         </w:tc>
         <w:tc>
           <w:tcPr>
-            <w:tcW w:w="3638" w:type="dxa"/>
+            <w:tcW w:w="3639" w:type="dxa"/>
             <w:tcBorders>
               <w:left w:val="single" w:sz="4" w:space="0" w:color="000000"/>
               <w:right w:val="single" w:sz="4" w:space="0" w:color="000000"/>
@@ -1634,6 +1659,7 @@
           <w:p>
             <w:pPr>
               <w:pStyle w:val="TableContents"/>
+              <w:widowControl w:val="false"/>
               <w:bidi w:val="0"/>
               <w:jc w:val="left"/>
               <w:rPr/>
@@ -1657,6 +1683,7 @@
           <w:p>
             <w:pPr>
               <w:pStyle w:val="TableContents"/>
+              <w:widowControl w:val="false"/>
               <w:bidi w:val="0"/>
               <w:jc w:val="left"/>
               <w:rPr/>
@@ -1669,14 +1696,15 @@
         </w:tc>
         <w:tc>
           <w:tcPr>
-            <w:tcW w:w="2788" w:type="dxa"/>
-            <w:tcBorders>
-              <w:left w:val="single" w:sz="4" w:space="0" w:color="000000"/>
-            </w:tcBorders>
-          </w:tcPr>
-          <w:p>
-            <w:pPr>
-              <w:pStyle w:val="TableContents"/>
+            <w:tcW w:w="2787" w:type="dxa"/>
+            <w:tcBorders>
+              <w:left w:val="single" w:sz="4" w:space="0" w:color="000000"/>
+            </w:tcBorders>
+          </w:tcPr>
+          <w:p>
+            <w:pPr>
+              <w:pStyle w:val="TableContents"/>
+              <w:widowControl w:val="false"/>
               <w:bidi w:val="0"/>
               <w:jc w:val="left"/>
               <w:rPr/>
@@ -1689,7 +1717,7 @@
         </w:tc>
         <w:tc>
           <w:tcPr>
-            <w:tcW w:w="3638" w:type="dxa"/>
+            <w:tcW w:w="3639" w:type="dxa"/>
             <w:tcBorders>
               <w:left w:val="single" w:sz="4" w:space="0" w:color="000000"/>
               <w:right w:val="single" w:sz="4" w:space="0" w:color="000000"/>
@@ -1698,6 +1726,7 @@
           <w:p>
             <w:pPr>
               <w:pStyle w:val="TableContents"/>
+              <w:widowControl w:val="false"/>
               <w:bidi w:val="0"/>
               <w:jc w:val="left"/>
               <w:rPr/>
@@ -1721,6 +1750,7 @@
           <w:p>
             <w:pPr>
               <w:pStyle w:val="TableContents"/>
+              <w:widowControl w:val="false"/>
               <w:bidi w:val="0"/>
               <w:jc w:val="left"/>
               <w:rPr/>
@@ -1733,14 +1763,15 @@
         </w:tc>
         <w:tc>
           <w:tcPr>
-            <w:tcW w:w="2788" w:type="dxa"/>
-            <w:tcBorders>
-              <w:left w:val="single" w:sz="4" w:space="0" w:color="000000"/>
-            </w:tcBorders>
-          </w:tcPr>
-          <w:p>
-            <w:pPr>
-              <w:pStyle w:val="TableContents"/>
+            <w:tcW w:w="2787" w:type="dxa"/>
+            <w:tcBorders>
+              <w:left w:val="single" w:sz="4" w:space="0" w:color="000000"/>
+            </w:tcBorders>
+          </w:tcPr>
+          <w:p>
+            <w:pPr>
+              <w:pStyle w:val="TableContents"/>
+              <w:widowControl w:val="false"/>
               <w:bidi w:val="0"/>
               <w:jc w:val="left"/>
               <w:rPr/>
@@ -1753,7 +1784,7 @@
         </w:tc>
         <w:tc>
           <w:tcPr>
-            <w:tcW w:w="3638" w:type="dxa"/>
+            <w:tcW w:w="3639" w:type="dxa"/>
             <w:tcBorders>
               <w:left w:val="single" w:sz="4" w:space="0" w:color="000000"/>
               <w:right w:val="single" w:sz="4" w:space="0" w:color="000000"/>
@@ -1762,6 +1793,7 @@
           <w:p>
             <w:pPr>
               <w:pStyle w:val="TableContents"/>
+              <w:widowControl w:val="false"/>
               <w:bidi w:val="0"/>
               <w:jc w:val="left"/>
               <w:rPr/>
@@ -1785,6 +1817,7 @@
           <w:p>
             <w:pPr>
               <w:pStyle w:val="TableContents"/>
+              <w:widowControl w:val="false"/>
               <w:bidi w:val="0"/>
               <w:jc w:val="left"/>
               <w:rPr/>
@@ -1797,14 +1830,15 @@
         </w:tc>
         <w:tc>
           <w:tcPr>
-            <w:tcW w:w="2788" w:type="dxa"/>
-            <w:tcBorders>
-              <w:left w:val="single" w:sz="4" w:space="0" w:color="000000"/>
-            </w:tcBorders>
-          </w:tcPr>
-          <w:p>
-            <w:pPr>
-              <w:pStyle w:val="TableContents"/>
+            <w:tcW w:w="2787" w:type="dxa"/>
+            <w:tcBorders>
+              <w:left w:val="single" w:sz="4" w:space="0" w:color="000000"/>
+            </w:tcBorders>
+          </w:tcPr>
+          <w:p>
+            <w:pPr>
+              <w:pStyle w:val="TableContents"/>
+              <w:widowControl w:val="false"/>
               <w:bidi w:val="0"/>
               <w:jc w:val="left"/>
               <w:rPr/>
@@ -1817,7 +1851,7 @@
         </w:tc>
         <w:tc>
           <w:tcPr>
-            <w:tcW w:w="3638" w:type="dxa"/>
+            <w:tcW w:w="3639" w:type="dxa"/>
             <w:tcBorders>
               <w:left w:val="single" w:sz="4" w:space="0" w:color="000000"/>
               <w:right w:val="single" w:sz="4" w:space="0" w:color="000000"/>
@@ -1826,6 +1860,7 @@
           <w:p>
             <w:pPr>
               <w:pStyle w:val="TableContents"/>
+              <w:widowControl w:val="false"/>
               <w:bidi w:val="0"/>
               <w:jc w:val="left"/>
               <w:rPr/>
@@ -1849,6 +1884,7 @@
           <w:p>
             <w:pPr>
               <w:pStyle w:val="TableContents"/>
+              <w:widowControl w:val="false"/>
               <w:bidi w:val="0"/>
               <w:jc w:val="left"/>
               <w:rPr/>
@@ -1861,7 +1897,7 @@
         </w:tc>
         <w:tc>
           <w:tcPr>
-            <w:tcW w:w="2788" w:type="dxa"/>
+            <w:tcW w:w="2787" w:type="dxa"/>
             <w:tcBorders>
               <w:left w:val="single" w:sz="4" w:space="0" w:color="000000"/>
               <w:bottom w:val="single" w:sz="4" w:space="0" w:color="000000"/>
@@ -1870,6 +1906,7 @@
           <w:p>
             <w:pPr>
               <w:pStyle w:val="TableContents"/>
+              <w:widowControl w:val="false"/>
               <w:bidi w:val="0"/>
               <w:jc w:val="left"/>
               <w:rPr/>
@@ -1882,7 +1919,7 @@
         </w:tc>
         <w:tc>
           <w:tcPr>
-            <w:tcW w:w="3638" w:type="dxa"/>
+            <w:tcW w:w="3639" w:type="dxa"/>
             <w:tcBorders>
               <w:left w:val="single" w:sz="4" w:space="0" w:color="000000"/>
               <w:bottom w:val="single" w:sz="4" w:space="0" w:color="000000"/>
@@ -1892,6 +1929,7 @@
           <w:p>
             <w:pPr>
               <w:pStyle w:val="TableContents"/>
+              <w:widowControl w:val="false"/>
               <w:bidi w:val="0"/>
               <w:jc w:val="left"/>
               <w:rPr/>
@@ -1921,6 +1959,7 @@
       <w:pgNumType w:fmt="decimal"/>
       <w:formProt w:val="false"/>
       <w:textDirection w:val="lrTb"/>
+      <w:docGrid w:type="default" w:linePitch="100" w:charSpace="0"/>
     </w:sectPr>
   </w:body>
 </w:document>
@@ -1931,6 +1970,280 @@
   <w:abstractNum w:abstractNumId="1">
     <w:lvl w:ilvl="0">
       <w:start w:val="1"/>
+      <w:numFmt w:val="bullet"/>
+      <w:lvlText w:val=""/>
+      <w:lvlJc w:val="left"/>
+      <w:pPr>
+        <w:tabs>
+          <w:tab w:val="num" w:pos="720"/>
+        </w:tabs>
+        <w:ind w:left="720" w:hanging="360"/>
+      </w:pPr>
+      <w:rPr>
+        <w:rFonts w:ascii="Symbol" w:hAnsi="Symbol" w:cs="Symbol" w:hint="default"/>
+      </w:rPr>
+    </w:lvl>
+    <w:lvl w:ilvl="1">
+      <w:start w:val="1"/>
+      <w:numFmt w:val="bullet"/>
+      <w:lvlText w:val="◦"/>
+      <w:lvlJc w:val="left"/>
+      <w:pPr>
+        <w:tabs>
+          <w:tab w:val="num" w:pos="1080"/>
+        </w:tabs>
+        <w:ind w:left="1080" w:hanging="360"/>
+      </w:pPr>
+      <w:rPr>
+        <w:rFonts w:ascii="OpenSymbol" w:hAnsi="OpenSymbol" w:cs="OpenSymbol" w:hint="default"/>
+      </w:rPr>
+    </w:lvl>
+    <w:lvl w:ilvl="2">
+      <w:start w:val="1"/>
+      <w:numFmt w:val="bullet"/>
+      <w:lvlText w:val="▪"/>
+      <w:lvlJc w:val="left"/>
+      <w:pPr>
+        <w:tabs>
+          <w:tab w:val="num" w:pos="1440"/>
+        </w:tabs>
+        <w:ind w:left="1440" w:hanging="360"/>
+      </w:pPr>
+      <w:rPr>
+        <w:rFonts w:ascii="OpenSymbol" w:hAnsi="OpenSymbol" w:cs="OpenSymbol" w:hint="default"/>
+      </w:rPr>
+    </w:lvl>
+    <w:lvl w:ilvl="3">
+      <w:start w:val="1"/>
+      <w:numFmt w:val="bullet"/>
+      <w:lvlText w:val=""/>
+      <w:lvlJc w:val="left"/>
+      <w:pPr>
+        <w:tabs>
+          <w:tab w:val="num" w:pos="1800"/>
+        </w:tabs>
+        <w:ind w:left="1800" w:hanging="360"/>
+      </w:pPr>
+      <w:rPr>
+        <w:rFonts w:ascii="Symbol" w:hAnsi="Symbol" w:cs="Symbol" w:hint="default"/>
+      </w:rPr>
+    </w:lvl>
+    <w:lvl w:ilvl="4">
+      <w:start w:val="1"/>
+      <w:numFmt w:val="bullet"/>
+      <w:lvlText w:val="◦"/>
+      <w:lvlJc w:val="left"/>
+      <w:pPr>
+        <w:tabs>
+          <w:tab w:val="num" w:pos="2160"/>
+        </w:tabs>
+        <w:ind w:left="2160" w:hanging="360"/>
+      </w:pPr>
+      <w:rPr>
+        <w:rFonts w:ascii="OpenSymbol" w:hAnsi="OpenSymbol" w:cs="OpenSymbol" w:hint="default"/>
+      </w:rPr>
+    </w:lvl>
+    <w:lvl w:ilvl="5">
+      <w:start w:val="1"/>
+      <w:numFmt w:val="bullet"/>
+      <w:lvlText w:val="▪"/>
+      <w:lvlJc w:val="left"/>
+      <w:pPr>
+        <w:tabs>
+          <w:tab w:val="num" w:pos="2520"/>
+        </w:tabs>
+        <w:ind w:left="2520" w:hanging="360"/>
+      </w:pPr>
+      <w:rPr>
+        <w:rFonts w:ascii="OpenSymbol" w:hAnsi="OpenSymbol" w:cs="OpenSymbol" w:hint="default"/>
+      </w:rPr>
+    </w:lvl>
+    <w:lvl w:ilvl="6">
+      <w:start w:val="1"/>
+      <w:numFmt w:val="bullet"/>
+      <w:lvlText w:val=""/>
+      <w:lvlJc w:val="left"/>
+      <w:pPr>
+        <w:tabs>
+          <w:tab w:val="num" w:pos="2880"/>
+        </w:tabs>
+        <w:ind w:left="2880" w:hanging="360"/>
+      </w:pPr>
+      <w:rPr>
+        <w:rFonts w:ascii="Symbol" w:hAnsi="Symbol" w:cs="Symbol" w:hint="default"/>
+      </w:rPr>
+    </w:lvl>
+    <w:lvl w:ilvl="7">
+      <w:start w:val="1"/>
+      <w:numFmt w:val="bullet"/>
+      <w:lvlText w:val="◦"/>
+      <w:lvlJc w:val="left"/>
+      <w:pPr>
+        <w:tabs>
+          <w:tab w:val="num" w:pos="3240"/>
+        </w:tabs>
+        <w:ind w:left="3240" w:hanging="360"/>
+      </w:pPr>
+      <w:rPr>
+        <w:rFonts w:ascii="OpenSymbol" w:hAnsi="OpenSymbol" w:cs="OpenSymbol" w:hint="default"/>
+      </w:rPr>
+    </w:lvl>
+    <w:lvl w:ilvl="8">
+      <w:start w:val="1"/>
+      <w:numFmt w:val="bullet"/>
+      <w:lvlText w:val="▪"/>
+      <w:lvlJc w:val="left"/>
+      <w:pPr>
+        <w:tabs>
+          <w:tab w:val="num" w:pos="3600"/>
+        </w:tabs>
+        <w:ind w:left="3600" w:hanging="360"/>
+      </w:pPr>
+      <w:rPr>
+        <w:rFonts w:ascii="OpenSymbol" w:hAnsi="OpenSymbol" w:cs="OpenSymbol" w:hint="default"/>
+      </w:rPr>
+    </w:lvl>
+  </w:abstractNum>
+  <w:abstractNum w:abstractNumId="2">
+    <w:lvl w:ilvl="0">
+      <w:start w:val="1"/>
+      <w:numFmt w:val="bullet"/>
+      <w:lvlText w:val=""/>
+      <w:lvlJc w:val="left"/>
+      <w:pPr>
+        <w:tabs>
+          <w:tab w:val="num" w:pos="720"/>
+        </w:tabs>
+        <w:ind w:left="720" w:hanging="360"/>
+      </w:pPr>
+      <w:rPr>
+        <w:rFonts w:ascii="Symbol" w:hAnsi="Symbol" w:cs="Symbol" w:hint="default"/>
+      </w:rPr>
+    </w:lvl>
+    <w:lvl w:ilvl="1">
+      <w:start w:val="1"/>
+      <w:numFmt w:val="bullet"/>
+      <w:lvlText w:val="◦"/>
+      <w:lvlJc w:val="left"/>
+      <w:pPr>
+        <w:tabs>
+          <w:tab w:val="num" w:pos="1080"/>
+        </w:tabs>
+        <w:ind w:left="1080" w:hanging="360"/>
+      </w:pPr>
+      <w:rPr>
+        <w:rFonts w:ascii="OpenSymbol" w:hAnsi="OpenSymbol" w:cs="OpenSymbol" w:hint="default"/>
+      </w:rPr>
+    </w:lvl>
+    <w:lvl w:ilvl="2">
+      <w:start w:val="1"/>
+      <w:numFmt w:val="bullet"/>
+      <w:lvlText w:val="▪"/>
+      <w:lvlJc w:val="left"/>
+      <w:pPr>
+        <w:tabs>
+          <w:tab w:val="num" w:pos="1440"/>
+        </w:tabs>
+        <w:ind w:left="1440" w:hanging="360"/>
+      </w:pPr>
+      <w:rPr>
+        <w:rFonts w:ascii="OpenSymbol" w:hAnsi="OpenSymbol" w:cs="OpenSymbol" w:hint="default"/>
+      </w:rPr>
+    </w:lvl>
+    <w:lvl w:ilvl="3">
+      <w:start w:val="1"/>
+      <w:numFmt w:val="bullet"/>
+      <w:lvlText w:val=""/>
+      <w:lvlJc w:val="left"/>
+      <w:pPr>
+        <w:tabs>
+          <w:tab w:val="num" w:pos="1800"/>
+        </w:tabs>
+        <w:ind w:left="1800" w:hanging="360"/>
+      </w:pPr>
+      <w:rPr>
+        <w:rFonts w:ascii="Symbol" w:hAnsi="Symbol" w:cs="Symbol" w:hint="default"/>
+      </w:rPr>
+    </w:lvl>
+    <w:lvl w:ilvl="4">
+      <w:start w:val="1"/>
+      <w:numFmt w:val="bullet"/>
+      <w:lvlText w:val="◦"/>
+      <w:lvlJc w:val="left"/>
+      <w:pPr>
+        <w:tabs>
+          <w:tab w:val="num" w:pos="2160"/>
+        </w:tabs>
+        <w:ind w:left="2160" w:hanging="360"/>
+      </w:pPr>
+      <w:rPr>
+        <w:rFonts w:ascii="OpenSymbol" w:hAnsi="OpenSymbol" w:cs="OpenSymbol" w:hint="default"/>
+      </w:rPr>
+    </w:lvl>
+    <w:lvl w:ilvl="5">
+      <w:start w:val="1"/>
+      <w:numFmt w:val="bullet"/>
+      <w:lvlText w:val="▪"/>
+      <w:lvlJc w:val="left"/>
+      <w:pPr>
+        <w:tabs>
+          <w:tab w:val="num" w:pos="2520"/>
+        </w:tabs>
+        <w:ind w:left="2520" w:hanging="360"/>
+      </w:pPr>
+      <w:rPr>
+        <w:rFonts w:ascii="OpenSymbol" w:hAnsi="OpenSymbol" w:cs="OpenSymbol" w:hint="default"/>
+      </w:rPr>
+    </w:lvl>
+    <w:lvl w:ilvl="6">
+      <w:start w:val="1"/>
+      <w:numFmt w:val="bullet"/>
+      <w:lvlText w:val=""/>
+      <w:lvlJc w:val="left"/>
+      <w:pPr>
+        <w:tabs>
+          <w:tab w:val="num" w:pos="2880"/>
+        </w:tabs>
+        <w:ind w:left="2880" w:hanging="360"/>
+      </w:pPr>
+      <w:rPr>
+        <w:rFonts w:ascii="Symbol" w:hAnsi="Symbol" w:cs="Symbol" w:hint="default"/>
+      </w:rPr>
+    </w:lvl>
+    <w:lvl w:ilvl="7">
+      <w:start w:val="1"/>
+      <w:numFmt w:val="bullet"/>
+      <w:lvlText w:val="◦"/>
+      <w:lvlJc w:val="left"/>
+      <w:pPr>
+        <w:tabs>
+          <w:tab w:val="num" w:pos="3240"/>
+        </w:tabs>
+        <w:ind w:left="3240" w:hanging="360"/>
+      </w:pPr>
+      <w:rPr>
+        <w:rFonts w:ascii="OpenSymbol" w:hAnsi="OpenSymbol" w:cs="OpenSymbol" w:hint="default"/>
+      </w:rPr>
+    </w:lvl>
+    <w:lvl w:ilvl="8">
+      <w:start w:val="1"/>
+      <w:numFmt w:val="bullet"/>
+      <w:lvlText w:val="▪"/>
+      <w:lvlJc w:val="left"/>
+      <w:pPr>
+        <w:tabs>
+          <w:tab w:val="num" w:pos="3600"/>
+        </w:tabs>
+        <w:ind w:left="3600" w:hanging="360"/>
+      </w:pPr>
+      <w:rPr>
+        <w:rFonts w:ascii="OpenSymbol" w:hAnsi="OpenSymbol" w:cs="OpenSymbol" w:hint="default"/>
+      </w:rPr>
+    </w:lvl>
+  </w:abstractNum>
+  <w:abstractNum w:abstractNumId="3">
+    <w:lvl w:ilvl="0">
+      <w:start w:val="1"/>
       <w:numFmt w:val="none"/>
       <w:suff w:val="nothing"/>
       <w:lvlText w:val=""/>
@@ -2045,280 +2358,6 @@
         </w:tabs>
         <w:ind w:left="0" w:hanging="0"/>
       </w:pPr>
-    </w:lvl>
-  </w:abstractNum>
-  <w:abstractNum w:abstractNumId="2">
-    <w:lvl w:ilvl="0">
-      <w:start w:val="1"/>
-      <w:numFmt w:val="bullet"/>
-      <w:lvlText w:val=""/>
-      <w:lvlJc w:val="left"/>
-      <w:pPr>
-        <w:tabs>
-          <w:tab w:val="num" w:pos="720"/>
-        </w:tabs>
-        <w:ind w:left="720" w:hanging="360"/>
-      </w:pPr>
-      <w:rPr>
-        <w:rFonts w:ascii="Symbol" w:hAnsi="Symbol" w:cs="Symbol" w:hint="default"/>
-      </w:rPr>
-    </w:lvl>
-    <w:lvl w:ilvl="1">
-      <w:start w:val="1"/>
-      <w:numFmt w:val="bullet"/>
-      <w:lvlText w:val="◦"/>
-      <w:lvlJc w:val="left"/>
-      <w:pPr>
-        <w:tabs>
-          <w:tab w:val="num" w:pos="1080"/>
-        </w:tabs>
-        <w:ind w:left="1080" w:hanging="360"/>
-      </w:pPr>
-      <w:rPr>
-        <w:rFonts w:ascii="OpenSymbol" w:hAnsi="OpenSymbol" w:cs="OpenSymbol" w:hint="default"/>
-      </w:rPr>
-    </w:lvl>
-    <w:lvl w:ilvl="2">
-      <w:start w:val="1"/>
-      <w:numFmt w:val="bullet"/>
-      <w:lvlText w:val="▪"/>
-      <w:lvlJc w:val="left"/>
-      <w:pPr>
-        <w:tabs>
-          <w:tab w:val="num" w:pos="1440"/>
-        </w:tabs>
-        <w:ind w:left="1440" w:hanging="360"/>
-      </w:pPr>
-      <w:rPr>
-        <w:rFonts w:ascii="OpenSymbol" w:hAnsi="OpenSymbol" w:cs="OpenSymbol" w:hint="default"/>
-      </w:rPr>
-    </w:lvl>
-    <w:lvl w:ilvl="3">
-      <w:start w:val="1"/>
-      <w:numFmt w:val="bullet"/>
-      <w:lvlText w:val=""/>
-      <w:lvlJc w:val="left"/>
-      <w:pPr>
-        <w:tabs>
-          <w:tab w:val="num" w:pos="1800"/>
-        </w:tabs>
-        <w:ind w:left="1800" w:hanging="360"/>
-      </w:pPr>
-      <w:rPr>
-        <w:rFonts w:ascii="Symbol" w:hAnsi="Symbol" w:cs="Symbol" w:hint="default"/>
-      </w:rPr>
-    </w:lvl>
-    <w:lvl w:ilvl="4">
-      <w:start w:val="1"/>
-      <w:numFmt w:val="bullet"/>
-      <w:lvlText w:val="◦"/>
-      <w:lvlJc w:val="left"/>
-      <w:pPr>
-        <w:tabs>
-          <w:tab w:val="num" w:pos="2160"/>
-        </w:tabs>
-        <w:ind w:left="2160" w:hanging="360"/>
-      </w:pPr>
-      <w:rPr>
-        <w:rFonts w:ascii="OpenSymbol" w:hAnsi="OpenSymbol" w:cs="OpenSymbol" w:hint="default"/>
-      </w:rPr>
-    </w:lvl>
-    <w:lvl w:ilvl="5">
-      <w:start w:val="1"/>
-      <w:numFmt w:val="bullet"/>
-      <w:lvlText w:val="▪"/>
-      <w:lvlJc w:val="left"/>
-      <w:pPr>
-        <w:tabs>
-          <w:tab w:val="num" w:pos="2520"/>
-        </w:tabs>
-        <w:ind w:left="2520" w:hanging="360"/>
-      </w:pPr>
-      <w:rPr>
-        <w:rFonts w:ascii="OpenSymbol" w:hAnsi="OpenSymbol" w:cs="OpenSymbol" w:hint="default"/>
-      </w:rPr>
-    </w:lvl>
-    <w:lvl w:ilvl="6">
-      <w:start w:val="1"/>
-      <w:numFmt w:val="bullet"/>
-      <w:lvlText w:val=""/>
-      <w:lvlJc w:val="left"/>
-      <w:pPr>
-        <w:tabs>
-          <w:tab w:val="num" w:pos="2880"/>
-        </w:tabs>
-        <w:ind w:left="2880" w:hanging="360"/>
-      </w:pPr>
-      <w:rPr>
-        <w:rFonts w:ascii="Symbol" w:hAnsi="Symbol" w:cs="Symbol" w:hint="default"/>
-      </w:rPr>
-    </w:lvl>
-    <w:lvl w:ilvl="7">
-      <w:start w:val="1"/>
-      <w:numFmt w:val="bullet"/>
-      <w:lvlText w:val="◦"/>
-      <w:lvlJc w:val="left"/>
-      <w:pPr>
-        <w:tabs>
-          <w:tab w:val="num" w:pos="3240"/>
-        </w:tabs>
-        <w:ind w:left="3240" w:hanging="360"/>
-      </w:pPr>
-      <w:rPr>
-        <w:rFonts w:ascii="OpenSymbol" w:hAnsi="OpenSymbol" w:cs="OpenSymbol" w:hint="default"/>
-      </w:rPr>
-    </w:lvl>
-    <w:lvl w:ilvl="8">
-      <w:start w:val="1"/>
-      <w:numFmt w:val="bullet"/>
-      <w:lvlText w:val="▪"/>
-      <w:lvlJc w:val="left"/>
-      <w:pPr>
-        <w:tabs>
-          <w:tab w:val="num" w:pos="3600"/>
-        </w:tabs>
-        <w:ind w:left="3600" w:hanging="360"/>
-      </w:pPr>
-      <w:rPr>
-        <w:rFonts w:ascii="OpenSymbol" w:hAnsi="OpenSymbol" w:cs="OpenSymbol" w:hint="default"/>
-      </w:rPr>
-    </w:lvl>
-  </w:abstractNum>
-  <w:abstractNum w:abstractNumId="3">
-    <w:lvl w:ilvl="0">
-      <w:start w:val="1"/>
-      <w:numFmt w:val="bullet"/>
-      <w:lvlText w:val=""/>
-      <w:lvlJc w:val="left"/>
-      <w:pPr>
-        <w:tabs>
-          <w:tab w:val="num" w:pos="720"/>
-        </w:tabs>
-        <w:ind w:left="720" w:hanging="360"/>
-      </w:pPr>
-      <w:rPr>
-        <w:rFonts w:ascii="Symbol" w:hAnsi="Symbol" w:cs="Symbol" w:hint="default"/>
-      </w:rPr>
-    </w:lvl>
-    <w:lvl w:ilvl="1">
-      <w:start w:val="1"/>
-      <w:numFmt w:val="bullet"/>
-      <w:lvlText w:val="◦"/>
-      <w:lvlJc w:val="left"/>
-      <w:pPr>
-        <w:tabs>
-          <w:tab w:val="num" w:pos="1080"/>
-        </w:tabs>
-        <w:ind w:left="1080" w:hanging="360"/>
-      </w:pPr>
-      <w:rPr>
-        <w:rFonts w:ascii="OpenSymbol" w:hAnsi="OpenSymbol" w:cs="OpenSymbol" w:hint="default"/>
-      </w:rPr>
-    </w:lvl>
-    <w:lvl w:ilvl="2">
-      <w:start w:val="1"/>
-      <w:numFmt w:val="bullet"/>
-      <w:lvlText w:val="▪"/>
-      <w:lvlJc w:val="left"/>
-      <w:pPr>
-        <w:tabs>
-          <w:tab w:val="num" w:pos="1440"/>
-        </w:tabs>
-        <w:ind w:left="1440" w:hanging="360"/>
-      </w:pPr>
-      <w:rPr>
-        <w:rFonts w:ascii="OpenSymbol" w:hAnsi="OpenSymbol" w:cs="OpenSymbol" w:hint="default"/>
-      </w:rPr>
-    </w:lvl>
-    <w:lvl w:ilvl="3">
-      <w:start w:val="1"/>
-      <w:numFmt w:val="bullet"/>
-      <w:lvlText w:val=""/>
-      <w:lvlJc w:val="left"/>
-      <w:pPr>
-        <w:tabs>
-          <w:tab w:val="num" w:pos="1800"/>
-        </w:tabs>
-        <w:ind w:left="1800" w:hanging="360"/>
-      </w:pPr>
-      <w:rPr>
-        <w:rFonts w:ascii="Symbol" w:hAnsi="Symbol" w:cs="Symbol" w:hint="default"/>
-      </w:rPr>
-    </w:lvl>
-    <w:lvl w:ilvl="4">
-      <w:start w:val="1"/>
-      <w:numFmt w:val="bullet"/>
-      <w:lvlText w:val="◦"/>
-      <w:lvlJc w:val="left"/>
-      <w:pPr>
-        <w:tabs>
-          <w:tab w:val="num" w:pos="2160"/>
-        </w:tabs>
-        <w:ind w:left="2160" w:hanging="360"/>
-      </w:pPr>
-      <w:rPr>
-        <w:rFonts w:ascii="OpenSymbol" w:hAnsi="OpenSymbol" w:cs="OpenSymbol" w:hint="default"/>
-      </w:rPr>
-    </w:lvl>
-    <w:lvl w:ilvl="5">
-      <w:start w:val="1"/>
-      <w:numFmt w:val="bullet"/>
-      <w:lvlText w:val="▪"/>
-      <w:lvlJc w:val="left"/>
-      <w:pPr>
-        <w:tabs>
-          <w:tab w:val="num" w:pos="2520"/>
-        </w:tabs>
-        <w:ind w:left="2520" w:hanging="360"/>
-      </w:pPr>
-      <w:rPr>
-        <w:rFonts w:ascii="OpenSymbol" w:hAnsi="OpenSymbol" w:cs="OpenSymbol" w:hint="default"/>
-      </w:rPr>
-    </w:lvl>
-    <w:lvl w:ilvl="6">
-      <w:start w:val="1"/>
-      <w:numFmt w:val="bullet"/>
-      <w:lvlText w:val=""/>
-      <w:lvlJc w:val="left"/>
-      <w:pPr>
-        <w:tabs>
-          <w:tab w:val="num" w:pos="2880"/>
-        </w:tabs>
-        <w:ind w:left="2880" w:hanging="360"/>
-      </w:pPr>
-      <w:rPr>
-        <w:rFonts w:ascii="Symbol" w:hAnsi="Symbol" w:cs="Symbol" w:hint="default"/>
-      </w:rPr>
-    </w:lvl>
-    <w:lvl w:ilvl="7">
-      <w:start w:val="1"/>
-      <w:numFmt w:val="bullet"/>
-      <w:lvlText w:val="◦"/>
-      <w:lvlJc w:val="left"/>
-      <w:pPr>
-        <w:tabs>
-          <w:tab w:val="num" w:pos="3240"/>
-        </w:tabs>
-        <w:ind w:left="3240" w:hanging="360"/>
-      </w:pPr>
-      <w:rPr>
-        <w:rFonts w:ascii="OpenSymbol" w:hAnsi="OpenSymbol" w:cs="OpenSymbol" w:hint="default"/>
-      </w:rPr>
-    </w:lvl>
-    <w:lvl w:ilvl="8">
-      <w:start w:val="1"/>
-      <w:numFmt w:val="bullet"/>
-      <w:lvlText w:val="▪"/>
-      <w:lvlJc w:val="left"/>
-      <w:pPr>
-        <w:tabs>
-          <w:tab w:val="num" w:pos="3600"/>
-        </w:tabs>
-        <w:ind w:left="3600" w:hanging="360"/>
-      </w:pPr>
-      <w:rPr>
-        <w:rFonts w:ascii="OpenSymbol" w:hAnsi="OpenSymbol" w:cs="OpenSymbol" w:hint="default"/>
-      </w:rPr>
     </w:lvl>
   </w:abstractNum>
   <w:num w:numId="1">
@@ -2347,7 +2386,6 @@
     </w:rPrDefault>
     <w:pPrDefault>
       <w:pPr>
-        <w:widowControl/>
         <w:suppressAutoHyphens w:val="true"/>
       </w:pPr>
     </w:pPrDefault>
@@ -2357,7 +2395,10 @@
     <w:qFormat/>
     <w:pPr>
       <w:widowControl/>
+      <w:suppressAutoHyphens w:val="true"/>
       <w:bidi w:val="0"/>
+      <w:spacing w:before="0" w:after="0"/>
+      <w:jc w:val="left"/>
     </w:pPr>
     <w:rPr>
       <w:rFonts w:ascii="Times New Roman" w:hAnsi="Times New Roman" w:eastAsia="NSimSun" w:cs="Arial"/>

</xml_diff>